<commit_message>
added space in cv fr
</commit_message>
<xml_diff>
--- a/CV (FR).docx
+++ b/CV (FR).docx
@@ -2778,6 +2778,20 @@
         </w:tc>
       </w:tr>
     </w:tbl>
+    <w:p>
+      <w:pPr>
+        <w:tabs>
+          <w:tab w:val="left" w:pos="2160"/>
+          <w:tab w:val="left" w:pos="2880"/>
+        </w:tabs>
+        <w:spacing w:before="160" w:after="0"/>
+        <w:rPr>
+          <w:i/>
+          <w:iCs/>
+          <w:lang w:val="fr-FR"/>
+        </w:rPr>
+      </w:pPr>
+    </w:p>
     <w:p>
       <w:pPr>
         <w:tabs>

</xml_diff>

<commit_message>
Motivation letter + CV update (FR)
</commit_message>
<xml_diff>
--- a/CV (FR).docx
+++ b/CV (FR).docx
@@ -498,7 +498,31 @@
                 <w:bCs/>
                 <w:lang w:val="fr-FR"/>
               </w:rPr>
-              <w:t>réseaux et télécom</w:t>
+              <w:t>réseaux</w:t>
+            </w:r>
+            <w:r>
+              <w:rPr>
+                <w:b/>
+                <w:bCs/>
+                <w:lang w:val="fr-FR"/>
+              </w:rPr>
+              <w:t>,</w:t>
+            </w:r>
+            <w:r>
+              <w:rPr>
+                <w:b/>
+                <w:bCs/>
+                <w:lang w:val="fr-FR"/>
+              </w:rPr>
+              <w:t xml:space="preserve"> télécom</w:t>
+            </w:r>
+            <w:r>
+              <w:rPr>
+                <w:b/>
+                <w:bCs/>
+                <w:lang w:val="fr-FR"/>
+              </w:rPr>
+              <w:t xml:space="preserve"> et multimédia</w:t>
             </w:r>
           </w:p>
           <w:p>
@@ -1522,7 +1546,7 @@
             </w:tr>
             <w:tr>
               <w:trPr>
-                <w:trHeight w:val="3637"/>
+                <w:trHeight w:val="3211"/>
               </w:trPr>
               <w:tc>
                 <w:tcPr>
@@ -1530,7 +1554,7 @@
                   <w:tcBorders>
                     <w:top w:val="nil"/>
                     <w:left w:val="nil"/>
-                    <w:bottom w:val="nil"/>
+                    <w:bottom w:val="dashSmallGap" w:sz="4" w:space="0" w:color="D0CECE" w:themeColor="background2" w:themeShade="E6"/>
                     <w:right w:val="nil"/>
                   </w:tcBorders>
                   <w:shd w:val="clear" w:color="auto" w:fill="E7E6E6" w:themeFill="background2"/>
@@ -1551,8 +1575,8 @@
                     <w:rPr>
                       <w:b/>
                       <w:bCs/>
-                      <w:sz w:val="20"/>
-                      <w:szCs w:val="24"/>
+                      <w:sz w:val="14"/>
+                      <w:szCs w:val="18"/>
                       <w:lang w:val="fr-FR"/>
                     </w:rPr>
                   </w:pPr>
@@ -1654,25 +1678,6 @@
                       <w:lang w:val="fr-FR"/>
                     </w:rPr>
                     <w:t>JAVA</w:t>
-                  </w:r>
-                </w:p>
-                <w:p>
-                  <w:pPr>
-                    <w:pStyle w:val="NoSpacing"/>
-                    <w:numPr>
-                      <w:ilvl w:val="0"/>
-                      <w:numId w:val="11"/>
-                    </w:numPr>
-                    <w:ind w:left="323" w:hanging="141"/>
-                    <w:rPr>
-                      <w:lang w:val="fr-FR"/>
-                    </w:rPr>
-                  </w:pPr>
-                  <w:r>
-                    <w:rPr>
-                      <w:lang w:val="fr-FR"/>
-                    </w:rPr>
-                    <w:t>C</w:t>
                   </w:r>
                 </w:p>
                 <w:p>
@@ -1803,9 +1808,9 @@
                 <w:tcPr>
                   <w:tcW w:w="2620" w:type="dxa"/>
                   <w:tcBorders>
-                    <w:top w:val="nil"/>
+                    <w:top w:val="dashSmallGap" w:sz="4" w:space="0" w:color="D0CECE" w:themeColor="background2" w:themeShade="E6"/>
                     <w:left w:val="nil"/>
-                    <w:bottom w:val="nil"/>
+                    <w:bottom w:val="dashSmallGap" w:sz="4" w:space="0" w:color="D0CECE" w:themeColor="background2" w:themeShade="E6"/>
                     <w:right w:val="nil"/>
                   </w:tcBorders>
                   <w:shd w:val="clear" w:color="auto" w:fill="E7E6E6" w:themeFill="background2"/>
@@ -1826,8 +1831,8 @@
                     <w:rPr>
                       <w:b/>
                       <w:bCs/>
-                      <w:sz w:val="20"/>
-                      <w:szCs w:val="24"/>
+                      <w:sz w:val="14"/>
+                      <w:szCs w:val="18"/>
                       <w:lang w:val="fr-FR"/>
                     </w:rPr>
                   </w:pPr>
@@ -2014,13 +2019,13 @@
             </w:tr>
             <w:tr>
               <w:trPr>
-                <w:trHeight w:val="1909"/>
+                <w:trHeight w:val="2416"/>
               </w:trPr>
               <w:tc>
                 <w:tcPr>
                   <w:tcW w:w="2620" w:type="dxa"/>
                   <w:tcBorders>
-                    <w:top w:val="nil"/>
+                    <w:top w:val="dashSmallGap" w:sz="4" w:space="0" w:color="D0CECE" w:themeColor="background2" w:themeShade="E6"/>
                     <w:left w:val="nil"/>
                     <w:bottom w:val="nil"/>
                     <w:right w:val="nil"/>
@@ -2043,8 +2048,8 @@
                     <w:rPr>
                       <w:b/>
                       <w:bCs/>
-                      <w:sz w:val="20"/>
-                      <w:szCs w:val="24"/>
+                      <w:sz w:val="14"/>
+                      <w:szCs w:val="18"/>
                       <w:lang w:val="fr-FR"/>
                     </w:rPr>
                   </w:pPr>
@@ -2406,6 +2411,7 @@
                 <w:ilvl w:val="1"/>
                 <w:numId w:val="5"/>
               </w:numPr>
+              <w:ind w:left="993"/>
               <w:rPr>
                 <w:lang w:val="fr-FR"/>
               </w:rPr>
@@ -2424,6 +2430,7 @@
                 <w:ilvl w:val="1"/>
                 <w:numId w:val="5"/>
               </w:numPr>
+              <w:ind w:left="993"/>
               <w:rPr>
                 <w:lang w:val="fr-FR"/>
               </w:rPr>
@@ -2621,22 +2628,16 @@
                 <w:ilvl w:val="1"/>
                 <w:numId w:val="5"/>
               </w:numPr>
-              <w:rPr>
-                <w:lang w:val="fr-FR"/>
-              </w:rPr>
-            </w:pPr>
-            <w:r>
-              <w:rPr>
-                <w:lang w:val="fr-FR"/>
-              </w:rPr>
-              <w:t>Reçu la 2</w:t>
-            </w:r>
-            <w:r>
-              <w:rPr>
-                <w:vertAlign w:val="superscript"/>
-                <w:lang w:val="fr-FR"/>
-              </w:rPr>
-              <w:t>ème</w:t>
+              <w:ind w:left="1121" w:hanging="425"/>
+              <w:rPr>
+                <w:lang w:val="fr-FR"/>
+              </w:rPr>
+            </w:pPr>
+            <w:r>
+              <w:rPr>
+                <w:lang w:val="fr-FR"/>
+              </w:rPr>
+              <w:t>Reçu la</w:t>
             </w:r>
             <w:r>
               <w:rPr>
@@ -2672,15 +2673,42 @@
                 <w:ilvl w:val="1"/>
                 <w:numId w:val="5"/>
               </w:numPr>
-              <w:rPr>
-                <w:lang w:val="fr-FR"/>
-              </w:rPr>
-            </w:pPr>
-            <w:r>
-              <w:rPr>
-                <w:lang w:val="fr-FR"/>
-              </w:rPr>
-              <w:t>Converti un vélo à vélo électrique</w:t>
+              <w:ind w:left="1121" w:hanging="425"/>
+              <w:rPr>
+                <w:lang w:val="fr-FR"/>
+              </w:rPr>
+            </w:pPr>
+            <w:r>
+              <w:rPr>
+                <w:lang w:val="fr-FR"/>
+              </w:rPr>
+              <w:t>Converti un vélo</w:t>
+            </w:r>
+            <w:r>
+              <w:rPr>
+                <w:lang w:val="fr-FR"/>
+              </w:rPr>
+              <w:t xml:space="preserve"> classique</w:t>
+            </w:r>
+            <w:r>
+              <w:rPr>
+                <w:lang w:val="fr-FR"/>
+              </w:rPr>
+              <w:t xml:space="preserve"> </w:t>
+            </w:r>
+            <w:proofErr w:type="gramStart"/>
+            <w:r>
+              <w:rPr>
+                <w:lang w:val="fr-FR"/>
+              </w:rPr>
+              <w:t>en</w:t>
+            </w:r>
+            <w:proofErr w:type="gramEnd"/>
+            <w:r>
+              <w:rPr>
+                <w:lang w:val="fr-FR"/>
+              </w:rPr>
+              <w:t xml:space="preserve"> vélo électrique</w:t>
             </w:r>
           </w:p>
           <w:p>
@@ -2690,15 +2718,47 @@
                 <w:ilvl w:val="1"/>
                 <w:numId w:val="5"/>
               </w:numPr>
-              <w:rPr>
-                <w:lang w:val="fr-FR"/>
-              </w:rPr>
-            </w:pPr>
-            <w:r>
-              <w:rPr>
-                <w:lang w:val="fr-FR"/>
-              </w:rPr>
-              <w:t>Construit un levier de vitesse à commande électronique et mécanique</w:t>
+              <w:ind w:left="1121" w:hanging="425"/>
+              <w:rPr>
+                <w:lang w:val="fr-FR"/>
+              </w:rPr>
+            </w:pPr>
+            <w:r>
+              <w:rPr>
+                <w:lang w:val="fr-FR"/>
+              </w:rPr>
+              <w:t>Constru</w:t>
+            </w:r>
+            <w:r>
+              <w:rPr>
+                <w:lang w:val="fr-FR"/>
+              </w:rPr>
+              <w:t>ction</w:t>
+            </w:r>
+            <w:r>
+              <w:rPr>
+                <w:lang w:val="fr-FR"/>
+              </w:rPr>
+              <w:t xml:space="preserve"> un levier de vitesse à commande électronique et mécanique</w:t>
+            </w:r>
+          </w:p>
+          <w:p>
+            <w:pPr>
+              <w:pStyle w:val="ListParagraph"/>
+              <w:numPr>
+                <w:ilvl w:val="1"/>
+                <w:numId w:val="5"/>
+              </w:numPr>
+              <w:ind w:left="1121" w:hanging="425"/>
+              <w:rPr>
+                <w:lang w:val="fr-FR"/>
+              </w:rPr>
+            </w:pPr>
+            <w:r>
+              <w:rPr>
+                <w:lang w:val="fr-FR"/>
+              </w:rPr>
+              <w:t>Développement d’un régulateur vitesse</w:t>
             </w:r>
           </w:p>
           <w:p>
@@ -2778,20 +2838,6 @@
         </w:tc>
       </w:tr>
     </w:tbl>
-    <w:p>
-      <w:pPr>
-        <w:tabs>
-          <w:tab w:val="left" w:pos="2160"/>
-          <w:tab w:val="left" w:pos="2880"/>
-        </w:tabs>
-        <w:spacing w:before="160" w:after="0"/>
-        <w:rPr>
-          <w:i/>
-          <w:iCs/>
-          <w:lang w:val="fr-FR"/>
-        </w:rPr>
-      </w:pPr>
-    </w:p>
     <w:p>
       <w:pPr>
         <w:tabs>

</xml_diff>

<commit_message>
(Temporary) modifs to the FR CV
</commit_message>
<xml_diff>
--- a/CV (FR).docx
+++ b/CV (FR).docx
@@ -1,6 +1,6 @@
 
 <file path=word/document.xml><?xml version="1.0" encoding="utf-8"?>
-<w:document xmlns:wpc="http://schemas.microsoft.com/office/word/2010/wordprocessingCanvas" xmlns:cx="http://schemas.microsoft.com/office/drawing/2014/chartex" xmlns:cx1="http://schemas.microsoft.com/office/drawing/2015/9/8/chartex" xmlns:cx2="http://schemas.microsoft.com/office/drawing/2015/10/21/chartex" xmlns:cx3="http://schemas.microsoft.com/office/drawing/2016/5/9/chartex" xmlns:cx4="http://schemas.microsoft.com/office/drawing/2016/5/10/chartex" xmlns:cx5="http://schemas.microsoft.com/office/drawing/2016/5/11/chartex" xmlns:cx6="http://schemas.microsoft.com/office/drawing/2016/5/12/chartex" xmlns:cx7="http://schemas.microsoft.com/office/drawing/2016/5/13/chartex" xmlns:cx8="http://schemas.microsoft.com/office/drawing/2016/5/14/chartex" xmlns:mc="http://schemas.openxmlformats.org/markup-compatibility/2006" xmlns:aink="http://schemas.microsoft.com/office/drawing/2016/ink" xmlns:am3d="http://schemas.microsoft.com/office/drawing/2017/model3d" xmlns:o="urn:schemas-microsoft-com:office:office" xmlns:oel="http://schemas.microsoft.com/office/2019/extlst" xmlns:r="http://schemas.openxmlformats.org/officeDocument/2006/relationships" xmlns:m="http://schemas.openxmlformats.org/officeDocument/2006/math" xmlns:v="urn:schemas-microsoft-com:vml" xmlns:wp14="http://schemas.microsoft.com/office/word/2010/wordprocessingDrawing" xmlns:wp="http://schemas.openxmlformats.org/drawingml/2006/wordprocessingDrawing" xmlns:w10="urn:schemas-microsoft-com:office:word" xmlns:w="http://schemas.openxmlformats.org/wordprocessingml/2006/main" xmlns:w14="http://schemas.microsoft.com/office/word/2010/wordml" xmlns:w15="http://schemas.microsoft.com/office/word/2012/wordml" xmlns:w16cex="http://schemas.microsoft.com/office/word/2018/wordml/cex" xmlns:w16cid="http://schemas.microsoft.com/office/word/2016/wordml/cid" xmlns:w16="http://schemas.microsoft.com/office/word/2018/wordml" xmlns:w16sdtdh="http://schemas.microsoft.com/office/word/2020/wordml/sdtdatahash" xmlns:w16se="http://schemas.microsoft.com/office/word/2015/wordml/symex" xmlns:wpg="http://schemas.microsoft.com/office/word/2010/wordprocessingGroup" xmlns:wpi="http://schemas.microsoft.com/office/word/2010/wordprocessingInk" xmlns:wne="http://schemas.microsoft.com/office/word/2006/wordml" xmlns:wps="http://schemas.microsoft.com/office/word/2010/wordprocessingShape" mc:Ignorable="w14 w15 w16se w16cid w16 w16cex w16sdtdh wp14">
+<w:document xmlns:wpc="http://schemas.microsoft.com/office/word/2010/wordprocessingCanvas" xmlns:cx="http://schemas.microsoft.com/office/drawing/2014/chartex" xmlns:cx1="http://schemas.microsoft.com/office/drawing/2015/9/8/chartex" xmlns:cx2="http://schemas.microsoft.com/office/drawing/2015/10/21/chartex" xmlns:cx3="http://schemas.microsoft.com/office/drawing/2016/5/9/chartex" xmlns:cx4="http://schemas.microsoft.com/office/drawing/2016/5/10/chartex" xmlns:cx5="http://schemas.microsoft.com/office/drawing/2016/5/11/chartex" xmlns:cx6="http://schemas.microsoft.com/office/drawing/2016/5/12/chartex" xmlns:cx7="http://schemas.microsoft.com/office/drawing/2016/5/13/chartex" xmlns:cx8="http://schemas.microsoft.com/office/drawing/2016/5/14/chartex" xmlns:mc="http://schemas.openxmlformats.org/markup-compatibility/2006" xmlns:aink="http://schemas.microsoft.com/office/drawing/2016/ink" xmlns:am3d="http://schemas.microsoft.com/office/drawing/2017/model3d" xmlns:o="urn:schemas-microsoft-com:office:office" xmlns:oel="http://schemas.microsoft.com/office/2019/extlst" xmlns:r="http://schemas.openxmlformats.org/officeDocument/2006/relationships" xmlns:m="http://schemas.openxmlformats.org/officeDocument/2006/math" xmlns:v="urn:schemas-microsoft-com:vml" xmlns:wp14="http://schemas.microsoft.com/office/word/2010/wordprocessingDrawing" xmlns:wp="http://schemas.openxmlformats.org/drawingml/2006/wordprocessingDrawing" xmlns:w10="urn:schemas-microsoft-com:office:word" xmlns:w="http://schemas.openxmlformats.org/wordprocessingml/2006/main" xmlns:w14="http://schemas.microsoft.com/office/word/2010/wordml" xmlns:w15="http://schemas.microsoft.com/office/word/2012/wordml" xmlns:w16cex="http://schemas.microsoft.com/office/word/2018/wordml/cex" xmlns:w16cid="http://schemas.microsoft.com/office/word/2016/wordml/cid" xmlns:w16="http://schemas.microsoft.com/office/word/2018/wordml" xmlns:w16du="http://schemas.microsoft.com/office/word/2023/wordml/word16du" xmlns:w16sdtdh="http://schemas.microsoft.com/office/word/2020/wordml/sdtdatahash" xmlns:w16se="http://schemas.microsoft.com/office/word/2015/wordml/symex" xmlns:wpg="http://schemas.microsoft.com/office/word/2010/wordprocessingGroup" xmlns:wpi="http://schemas.microsoft.com/office/word/2010/wordprocessingInk" xmlns:wne="http://schemas.microsoft.com/office/word/2006/wordml" xmlns:wps="http://schemas.microsoft.com/office/word/2010/wordprocessingShape" mc:Ignorable="w14 w15 w16se w16cid w16 w16cex w16sdtdh wp14">
   <w:body>
     <w:tbl>
       <w:tblPr>
@@ -47,18 +47,8 @@
                 <w:szCs w:val="56"/>
                 <w:lang w:val="fr-FR"/>
               </w:rPr>
-              <w:t xml:space="preserve">Edwin </w:t>
-            </w:r>
-            <w:proofErr w:type="spellStart"/>
-            <w:r>
-              <w:rPr>
-                <w:sz w:val="52"/>
-                <w:szCs w:val="56"/>
-                <w:lang w:val="fr-FR"/>
-              </w:rPr>
-              <w:t>Odeimi</w:t>
-            </w:r>
-            <w:proofErr w:type="spellEnd"/>
+              <w:t>Edwin Odeimi</w:t>
+            </w:r>
           </w:p>
           <w:p>
             <w:pPr>
@@ -162,15 +152,6 @@
                 <w:lang w:val="fr-FR"/>
               </w:rPr>
             </w:pPr>
-            <w:hyperlink r:id="rId5" w:history="1">
-              <w:r>
-                <w:rPr>
-                  <w:rStyle w:val="Hyperlink"/>
-                  <w:lang w:val="fr-FR"/>
-                </w:rPr>
-                <w:t>https://www.edwinodeimi.com</w:t>
-              </w:r>
-            </w:hyperlink>
           </w:p>
         </w:tc>
       </w:tr>
@@ -350,7 +331,47 @@
                 <w:iCs/>
                 <w:lang w:val="fr-FR"/>
               </w:rPr>
-              <w:t>X-ONE, Boulogne-Billancourt, FR</w:t>
+              <w:t>MIP (ex</w:t>
+            </w:r>
+            <w:r>
+              <w:rPr>
+                <w:i/>
+                <w:iCs/>
+                <w:lang w:val="fr-FR"/>
+              </w:rPr>
+              <w:t>-</w:t>
+            </w:r>
+            <w:r>
+              <w:rPr>
+                <w:i/>
+                <w:iCs/>
+                <w:lang w:val="fr-FR"/>
+              </w:rPr>
+              <w:t>X</w:t>
+            </w:r>
+            <w:r>
+              <w:rPr>
+                <w:i/>
+                <w:iCs/>
+                <w:lang w:val="fr-FR"/>
+              </w:rPr>
+              <w:t>ONE</w:t>
+            </w:r>
+            <w:r>
+              <w:rPr>
+                <w:i/>
+                <w:iCs/>
+                <w:lang w:val="fr-FR"/>
+              </w:rPr>
+              <w:t>)</w:t>
+            </w:r>
+            <w:r>
+              <w:rPr>
+                <w:i/>
+                <w:iCs/>
+                <w:lang w:val="fr-FR"/>
+              </w:rPr>
+              <w:t>, Boulogne-Billancourt, FR</w:t>
             </w:r>
           </w:p>
           <w:p>
@@ -419,7 +440,7 @@
               <w:rPr>
                 <w:lang w:val="fr-FR"/>
               </w:rPr>
-              <w:t>Optimisation stub X-ONE</w:t>
+              <w:t>Optimisation stub</w:t>
             </w:r>
           </w:p>
           <w:p>
@@ -2802,7 +2823,19 @@
               <w:rPr>
                 <w:lang w:val="fr-FR"/>
               </w:rPr>
-              <w:t>Algo d'apprentissage supervisé par détection d'âge</w:t>
+              <w:t>Algo d'apprentissage supervisé</w:t>
+            </w:r>
+            <w:r>
+              <w:rPr>
+                <w:lang w:val="fr-FR"/>
+              </w:rPr>
+              <w:t> :</w:t>
+            </w:r>
+            <w:r>
+              <w:rPr>
+                <w:lang w:val="fr-FR"/>
+              </w:rPr>
+              <w:t xml:space="preserve"> détection d'âge</w:t>
             </w:r>
           </w:p>
           <w:p>
@@ -2849,31 +2882,6 @@
           <w:lang w:val="fr-FR"/>
         </w:rPr>
       </w:pPr>
-      <w:r>
-        <w:rPr>
-          <w:i/>
-          <w:iCs/>
-          <w:lang w:val="fr-FR"/>
-        </w:rPr>
-        <w:t xml:space="preserve">Plus de projets, de détails et de démos peuvent être trouvés sur mon site personnel </w:t>
-      </w:r>
-      <w:r>
-        <w:rPr>
-          <w:i/>
-          <w:iCs/>
-          <w:lang w:val="fr-FR"/>
-        </w:rPr>
-        <w:t xml:space="preserve">: </w:t>
-      </w:r>
-      <w:hyperlink r:id="rId6" w:history="1">
-        <w:r>
-          <w:rPr>
-            <w:rStyle w:val="Hyperlink"/>
-            <w:lang w:val="fr-FR"/>
-          </w:rPr>
-          <w:t>https://www.edwinodeimi.com</w:t>
-        </w:r>
-      </w:hyperlink>
     </w:p>
     <w:sectPr>
       <w:pgSz w:w="12240" w:h="15840"/>
@@ -2886,7 +2894,7 @@
 </file>
 
 <file path=word/numbering.xml><?xml version="1.0" encoding="utf-8"?>
-<w:numbering xmlns:wpc="http://schemas.microsoft.com/office/word/2010/wordprocessingCanvas" xmlns:cx="http://schemas.microsoft.com/office/drawing/2014/chartex" xmlns:cx1="http://schemas.microsoft.com/office/drawing/2015/9/8/chartex" xmlns:cx2="http://schemas.microsoft.com/office/drawing/2015/10/21/chartex" xmlns:cx3="http://schemas.microsoft.com/office/drawing/2016/5/9/chartex" xmlns:cx4="http://schemas.microsoft.com/office/drawing/2016/5/10/chartex" xmlns:cx5="http://schemas.microsoft.com/office/drawing/2016/5/11/chartex" xmlns:cx6="http://schemas.microsoft.com/office/drawing/2016/5/12/chartex" xmlns:cx7="http://schemas.microsoft.com/office/drawing/2016/5/13/chartex" xmlns:cx8="http://schemas.microsoft.com/office/drawing/2016/5/14/chartex" xmlns:mc="http://schemas.openxmlformats.org/markup-compatibility/2006" xmlns:aink="http://schemas.microsoft.com/office/drawing/2016/ink" xmlns:am3d="http://schemas.microsoft.com/office/drawing/2017/model3d" xmlns:o="urn:schemas-microsoft-com:office:office" xmlns:oel="http://schemas.microsoft.com/office/2019/extlst" xmlns:r="http://schemas.openxmlformats.org/officeDocument/2006/relationships" xmlns:m="http://schemas.openxmlformats.org/officeDocument/2006/math" xmlns:v="urn:schemas-microsoft-com:vml" xmlns:wp14="http://schemas.microsoft.com/office/word/2010/wordprocessingDrawing" xmlns:wp="http://schemas.openxmlformats.org/drawingml/2006/wordprocessingDrawing" xmlns:w10="urn:schemas-microsoft-com:office:word" xmlns:w="http://schemas.openxmlformats.org/wordprocessingml/2006/main" xmlns:w14="http://schemas.microsoft.com/office/word/2010/wordml" xmlns:w15="http://schemas.microsoft.com/office/word/2012/wordml" xmlns:w16cex="http://schemas.microsoft.com/office/word/2018/wordml/cex" xmlns:w16cid="http://schemas.microsoft.com/office/word/2016/wordml/cid" xmlns:w16="http://schemas.microsoft.com/office/word/2018/wordml" xmlns:w16sdtdh="http://schemas.microsoft.com/office/word/2020/wordml/sdtdatahash" xmlns:w16se="http://schemas.microsoft.com/office/word/2015/wordml/symex" xmlns:wpg="http://schemas.microsoft.com/office/word/2010/wordprocessingGroup" xmlns:wpi="http://schemas.microsoft.com/office/word/2010/wordprocessingInk" xmlns:wne="http://schemas.microsoft.com/office/word/2006/wordml" xmlns:wps="http://schemas.microsoft.com/office/word/2010/wordprocessingShape" mc:Ignorable="w14 w15 w16se w16cid w16 w16cex w16sdtdh wp14">
+<w:numbering xmlns:wpc="http://schemas.microsoft.com/office/word/2010/wordprocessingCanvas" xmlns:cx="http://schemas.microsoft.com/office/drawing/2014/chartex" xmlns:cx1="http://schemas.microsoft.com/office/drawing/2015/9/8/chartex" xmlns:cx2="http://schemas.microsoft.com/office/drawing/2015/10/21/chartex" xmlns:cx3="http://schemas.microsoft.com/office/drawing/2016/5/9/chartex" xmlns:cx4="http://schemas.microsoft.com/office/drawing/2016/5/10/chartex" xmlns:cx5="http://schemas.microsoft.com/office/drawing/2016/5/11/chartex" xmlns:cx6="http://schemas.microsoft.com/office/drawing/2016/5/12/chartex" xmlns:cx7="http://schemas.microsoft.com/office/drawing/2016/5/13/chartex" xmlns:cx8="http://schemas.microsoft.com/office/drawing/2016/5/14/chartex" xmlns:mc="http://schemas.openxmlformats.org/markup-compatibility/2006" xmlns:aink="http://schemas.microsoft.com/office/drawing/2016/ink" xmlns:am3d="http://schemas.microsoft.com/office/drawing/2017/model3d" xmlns:o="urn:schemas-microsoft-com:office:office" xmlns:oel="http://schemas.microsoft.com/office/2019/extlst" xmlns:r="http://schemas.openxmlformats.org/officeDocument/2006/relationships" xmlns:m="http://schemas.openxmlformats.org/officeDocument/2006/math" xmlns:v="urn:schemas-microsoft-com:vml" xmlns:wp14="http://schemas.microsoft.com/office/word/2010/wordprocessingDrawing" xmlns:wp="http://schemas.openxmlformats.org/drawingml/2006/wordprocessingDrawing" xmlns:w10="urn:schemas-microsoft-com:office:word" xmlns:w="http://schemas.openxmlformats.org/wordprocessingml/2006/main" xmlns:w14="http://schemas.microsoft.com/office/word/2010/wordml" xmlns:w15="http://schemas.microsoft.com/office/word/2012/wordml" xmlns:w16cex="http://schemas.microsoft.com/office/word/2018/wordml/cex" xmlns:w16cid="http://schemas.microsoft.com/office/word/2016/wordml/cid" xmlns:w16="http://schemas.microsoft.com/office/word/2018/wordml" xmlns:w16du="http://schemas.microsoft.com/office/word/2023/wordml/word16du" xmlns:w16sdtdh="http://schemas.microsoft.com/office/word/2020/wordml/sdtdatahash" xmlns:w16se="http://schemas.microsoft.com/office/word/2015/wordml/symex" xmlns:wpg="http://schemas.microsoft.com/office/word/2010/wordprocessingGroup" xmlns:wpi="http://schemas.microsoft.com/office/word/2010/wordprocessingInk" xmlns:wne="http://schemas.microsoft.com/office/word/2006/wordml" xmlns:wps="http://schemas.microsoft.com/office/word/2010/wordprocessingShape" mc:Ignorable="w14 w15 w16se w16cid w16 w16cex w16sdtdh wp14">
   <w:abstractNum w:abstractNumId="0" w15:restartNumberingAfterBreak="0">
     <w:nsid w:val="101A6C82"/>
     <w:multiLevelType w:val="hybridMultilevel"/>

</xml_diff>